<commit_message>
Kong API Auth Steps added
</commit_message>
<xml_diff>
--- a/Kong API/Steps Docker Kong.docx
+++ b/Kong API/Steps Docker Kong.docx
@@ -3,9 +3,62 @@
 <w:document xmlns:ve="http://schemas.openxmlformats.org/markup-compatibility/2006" xmlns:o="urn:schemas-microsoft-com:office:office" xmlns:r="http://schemas.openxmlformats.org/officeDocument/2006/relationships" xmlns:m="http://schemas.openxmlformats.org/officeDocument/2006/math" xmlns:v="urn:schemas-microsoft-com:vml" xmlns:wp="http://schemas.openxmlformats.org/drawingml/2006/wordprocessingDrawing" xmlns:w10="urn:schemas-microsoft-com:office:word" xmlns:w="http://schemas.openxmlformats.org/wordprocessingml/2006/main" xmlns:wne="http://schemas.microsoft.com/office/word/2006/wordml">
   <w:body>
     <w:p>
-      <w:r>
-        <w:t>Steps which I tried</w:t>
-      </w:r>
+      <w:pPr>
+        <w:shd w:val="clear" w:color="auto" w:fill="FDFDFD"/>
+        <w:spacing w:after="0" w:line="240" w:lineRule="auto"/>
+        <w:outlineLvl w:val="0"/>
+        <w:rPr>
+          <w:rFonts w:ascii="Helvetica" w:eastAsia="Times New Roman" w:hAnsi="Helvetica" w:cs="Helvetica"/>
+          <w:color w:val="262E33"/>
+          <w:kern w:val="36"/>
+          <w:sz w:val="28"/>
+          <w:szCs w:val="28"/>
+        </w:rPr>
+      </w:pPr>
+      <w:r>
+        <w:rPr>
+          <w:rFonts w:ascii="Helvetica" w:eastAsia="Times New Roman" w:hAnsi="Helvetica" w:cs="Helvetica"/>
+          <w:color w:val="262E33"/>
+          <w:kern w:val="36"/>
+          <w:sz w:val="28"/>
+          <w:szCs w:val="28"/>
+        </w:rPr>
+        <w:t xml:space="preserve">Initial </w:t>
+      </w:r>
+      <w:r>
+        <w:rPr>
+          <w:rFonts w:ascii="Helvetica" w:eastAsia="Times New Roman" w:hAnsi="Helvetica" w:cs="Helvetica"/>
+          <w:color w:val="262E33"/>
+          <w:kern w:val="36"/>
+          <w:sz w:val="28"/>
+          <w:szCs w:val="28"/>
+        </w:rPr>
+        <w:t>S</w:t>
+      </w:r>
+      <w:r>
+        <w:rPr>
+          <w:rFonts w:ascii="Helvetica" w:eastAsia="Times New Roman" w:hAnsi="Helvetica" w:cs="Helvetica"/>
+          <w:color w:val="262E33"/>
+          <w:kern w:val="36"/>
+          <w:sz w:val="28"/>
+          <w:szCs w:val="28"/>
+        </w:rPr>
+        <w:t>etup</w:t>
+      </w:r>
+    </w:p>
+    <w:p>
+      <w:pPr>
+        <w:shd w:val="clear" w:color="auto" w:fill="FDFDFD"/>
+        <w:spacing w:after="0" w:line="240" w:lineRule="auto"/>
+        <w:outlineLvl w:val="0"/>
+        <w:rPr>
+          <w:rFonts w:ascii="Helvetica" w:eastAsia="Times New Roman" w:hAnsi="Helvetica" w:cs="Helvetica"/>
+          <w:color w:val="262E33"/>
+          <w:kern w:val="36"/>
+          <w:sz w:val="28"/>
+          <w:szCs w:val="28"/>
+        </w:rPr>
+      </w:pPr>
     </w:p>
     <w:p>
       <w:pPr>
@@ -530,10 +583,25 @@
         <w:pStyle w:val="ListParagraph"/>
       </w:pPr>
       <w:r>
-        <w:t xml:space="preserve">d. </w:t>
-      </w:r>
-      <w:r>
-        <w:t>select * from tbl</w:t>
+        <w:rPr>
+          <w:b/>
+        </w:rPr>
+        <w:t>d.</w:t>
+      </w:r>
+      <w:r>
+        <w:t xml:space="preserve"> </w:t>
+      </w:r>
+      <w:r>
+        <w:t>select * from t</w:t>
+      </w:r>
+      <w:r>
+        <w:t>a</w:t>
+      </w:r>
+      <w:r>
+        <w:t>bl</w:t>
+      </w:r>
+      <w:r>
+        <w:t>e;</w:t>
       </w:r>
     </w:p>
     <w:p>
@@ -618,7 +686,13 @@
         <w:t xml:space="preserve">name of api, </w:t>
       </w:r>
       <w:r>
-        <w:t>hosts which can accept any logical value and updtream url which your actual url where the request should be routed to.</w:t>
+        <w:t xml:space="preserve">hosts which can </w:t>
+      </w:r>
+      <w:r>
+        <w:t>accept any logical value and ups</w:t>
+      </w:r>
+      <w:r>
+        <w:t>tream url which your actual url where the request should be routed to.</w:t>
       </w:r>
     </w:p>
     <w:p>
@@ -783,15 +857,409 @@
     <w:p>
       <w:pPr>
         <w:pStyle w:val="ListParagraph"/>
-        <w:rPr>
-          <w:b/>
-        </w:rPr>
-      </w:pPr>
-    </w:p>
-    <w:p>
-      <w:pPr>
-        <w:pStyle w:val="ListParagraph"/>
-      </w:pPr>
+      </w:pPr>
+    </w:p>
+    <w:p>
+      <w:pPr>
+        <w:pStyle w:val="ListParagraph"/>
+      </w:pPr>
+    </w:p>
+    <w:p>
+      <w:pPr>
+        <w:pStyle w:val="ListParagraph"/>
+      </w:pPr>
+    </w:p>
+    <w:p>
+      <w:pPr>
+        <w:pStyle w:val="ListParagraph"/>
+      </w:pPr>
+    </w:p>
+    <w:p>
+      <w:pPr>
+        <w:pStyle w:val="ListParagraph"/>
+      </w:pPr>
+    </w:p>
+    <w:p>
+      <w:pPr>
+        <w:pStyle w:val="ListParagraph"/>
+      </w:pPr>
+    </w:p>
+    <w:p>
+      <w:pPr>
+        <w:shd w:val="clear" w:color="auto" w:fill="FDFDFD"/>
+        <w:spacing w:after="0" w:line="240" w:lineRule="auto"/>
+        <w:outlineLvl w:val="0"/>
+        <w:rPr>
+          <w:rFonts w:ascii="Helvetica" w:eastAsia="Times New Roman" w:hAnsi="Helvetica" w:cs="Helvetica"/>
+          <w:color w:val="262E33"/>
+          <w:kern w:val="36"/>
+          <w:sz w:val="28"/>
+          <w:szCs w:val="28"/>
+        </w:rPr>
+      </w:pPr>
+      <w:r>
+        <w:rPr>
+          <w:rFonts w:ascii="Helvetica" w:eastAsia="Times New Roman" w:hAnsi="Helvetica" w:cs="Helvetica"/>
+          <w:color w:val="262E33"/>
+          <w:kern w:val="36"/>
+          <w:sz w:val="28"/>
+          <w:szCs w:val="28"/>
+        </w:rPr>
+        <w:lastRenderedPageBreak/>
+        <w:t>OAuth 2.0 Authentication</w:t>
+      </w:r>
+    </w:p>
+    <w:p>
+      <w:pPr>
+        <w:pStyle w:val="ListParagraph"/>
+        <w:rPr>
+          <w:b/>
+        </w:rPr>
+      </w:pPr>
+    </w:p>
+    <w:p>
+      <w:pPr>
+        <w:pStyle w:val="ListParagraph"/>
+        <w:numPr>
+          <w:ilvl w:val="0"/>
+          <w:numId w:val="4"/>
+        </w:numPr>
+        <w:rPr>
+          <w:b/>
+        </w:rPr>
+      </w:pPr>
+      <w:r>
+        <w:rPr>
+          <w:b/>
+        </w:rPr>
+        <w:t>Configure the key-auth plugin for your API</w:t>
+      </w:r>
+    </w:p>
+    <w:p>
+      <w:pPr>
+        <w:pStyle w:val="ListParagraph"/>
+      </w:pPr>
+      <w:r>
+        <w:t xml:space="preserve"> </w:t>
+      </w:r>
+      <w:r>
+        <w:t>Configuring the plugin is straightforward, you can add it on top of an API by executing the following request on your Kong server:</w:t>
+      </w:r>
+    </w:p>
+    <w:p>
+      <w:pPr>
+        <w:pStyle w:val="ListParagraph"/>
+      </w:pPr>
+      <w:r>
+        <w:t xml:space="preserve">$  </w:t>
+      </w:r>
+      <w:r>
+        <w:t>curl -i -X POST ^</w:t>
+      </w:r>
+    </w:p>
+    <w:p>
+      <w:pPr>
+        <w:pStyle w:val="ListParagraph"/>
+      </w:pPr>
+      <w:r>
+        <w:t xml:space="preserve">  --url http://192.168.99.100:8001/apis/get-api-one/plugins/ ^</w:t>
+      </w:r>
+    </w:p>
+    <w:p>
+      <w:pPr>
+        <w:pStyle w:val="ListParagraph"/>
+      </w:pPr>
+      <w:r>
+        <w:t xml:space="preserve">  --data "name=key-auth"</w:t>
+      </w:r>
+    </w:p>
+    <w:p>
+      <w:pPr>
+        <w:pStyle w:val="ListParagraph"/>
+      </w:pPr>
+    </w:p>
+    <w:p>
+      <w:pPr>
+        <w:pStyle w:val="ListParagraph"/>
+        <w:numPr>
+          <w:ilvl w:val="0"/>
+          <w:numId w:val="4"/>
+        </w:numPr>
+        <w:rPr>
+          <w:b/>
+        </w:rPr>
+      </w:pPr>
+      <w:r>
+        <w:rPr>
+          <w:b/>
+        </w:rPr>
+        <w:t>Verify that the plugin is properly configured</w:t>
+      </w:r>
+    </w:p>
+    <w:p>
+      <w:pPr>
+        <w:pStyle w:val="ListParagraph"/>
+      </w:pPr>
+      <w:r>
+        <w:t>Issue the following cURL request to verify that the key-auth plugin was properly configured on the API:</w:t>
+      </w:r>
+    </w:p>
+    <w:p>
+      <w:pPr>
+        <w:pStyle w:val="ListParagraph"/>
+      </w:pPr>
+    </w:p>
+    <w:p>
+      <w:pPr>
+        <w:pStyle w:val="ListParagraph"/>
+      </w:pPr>
+      <w:r>
+        <w:t>$ curl -i -X GET ^</w:t>
+      </w:r>
+    </w:p>
+    <w:p>
+      <w:pPr>
+        <w:pStyle w:val="ListParagraph"/>
+      </w:pPr>
+      <w:r>
+        <w:t xml:space="preserve">  --url http://192.168.99.100:8000/ ^</w:t>
+      </w:r>
+    </w:p>
+    <w:p>
+      <w:pPr>
+        <w:pStyle w:val="ListParagraph"/>
+      </w:pPr>
+      <w:r>
+        <w:t xml:space="preserve">  --header "Host: starbucks_one.com"</w:t>
+      </w:r>
+    </w:p>
+    <w:p>
+      <w:pPr>
+        <w:pStyle w:val="ListParagraph"/>
+      </w:pPr>
+    </w:p>
+    <w:p>
+      <w:pPr>
+        <w:pStyle w:val="ListParagraph"/>
+        <w:numPr>
+          <w:ilvl w:val="0"/>
+          <w:numId w:val="4"/>
+        </w:numPr>
+        <w:rPr>
+          <w:b/>
+        </w:rPr>
+      </w:pPr>
+      <w:r>
+        <w:rPr>
+          <w:b/>
+        </w:rPr>
+        <w:t>Create a Consumer through the RESTful API</w:t>
+      </w:r>
+    </w:p>
+    <w:p>
+      <w:pPr>
+        <w:pStyle w:val="ListParagraph"/>
+      </w:pPr>
+    </w:p>
+    <w:p>
+      <w:pPr>
+        <w:pStyle w:val="ListParagraph"/>
+      </w:pPr>
+      <w:r>
+        <w:t xml:space="preserve">Create a user named </w:t>
+      </w:r>
+      <w:r>
+        <w:t>Nachiket</w:t>
+      </w:r>
+      <w:r>
+        <w:t xml:space="preserve"> by issuing the following request:</w:t>
+      </w:r>
+    </w:p>
+    <w:p>
+      <w:pPr>
+        <w:pStyle w:val="ListParagraph"/>
+      </w:pPr>
+    </w:p>
+    <w:p>
+      <w:pPr>
+        <w:pStyle w:val="ListParagraph"/>
+      </w:pPr>
+      <w:r>
+        <w:t xml:space="preserve">$ </w:t>
+      </w:r>
+      <w:r>
+        <w:t>curl -i -X POST ^</w:t>
+      </w:r>
+    </w:p>
+    <w:p>
+      <w:pPr>
+        <w:pStyle w:val="ListParagraph"/>
+      </w:pPr>
+      <w:r>
+        <w:t xml:space="preserve">  --url http://192.168.99.100:8001/consumers/ ^</w:t>
+      </w:r>
+    </w:p>
+    <w:p>
+      <w:pPr>
+        <w:pStyle w:val="ListParagraph"/>
+      </w:pPr>
+      <w:r>
+        <w:t xml:space="preserve">  --data "username=Nachiket"</w:t>
+      </w:r>
+    </w:p>
+    <w:p>
+      <w:pPr>
+        <w:pStyle w:val="ListParagraph"/>
+      </w:pPr>
+    </w:p>
+    <w:p>
+      <w:pPr>
+        <w:pStyle w:val="ListParagraph"/>
+        <w:numPr>
+          <w:ilvl w:val="0"/>
+          <w:numId w:val="4"/>
+        </w:numPr>
+        <w:rPr>
+          <w:b/>
+        </w:rPr>
+      </w:pPr>
+      <w:r>
+        <w:rPr>
+          <w:b/>
+        </w:rPr>
+        <w:t>Provision key credentials for your Consumer</w:t>
+      </w:r>
+    </w:p>
+    <w:p>
+      <w:pPr>
+        <w:pStyle w:val="ListParagraph"/>
+      </w:pPr>
+    </w:p>
+    <w:p>
+      <w:pPr>
+        <w:pStyle w:val="ListParagraph"/>
+      </w:pPr>
+      <w:r>
+        <w:t xml:space="preserve">Now, we can create a key for our recently created consumer </w:t>
+      </w:r>
+      <w:r>
+        <w:t>Nachiket</w:t>
+      </w:r>
+      <w:r>
+        <w:t xml:space="preserve"> by issuing the following request:</w:t>
+      </w:r>
+    </w:p>
+    <w:p>
+      <w:pPr>
+        <w:pStyle w:val="ListParagraph"/>
+      </w:pPr>
+    </w:p>
+    <w:p>
+      <w:pPr>
+        <w:pStyle w:val="ListParagraph"/>
+      </w:pPr>
+      <w:r>
+        <w:t xml:space="preserve">$ </w:t>
+      </w:r>
+      <w:r>
+        <w:t>curl -i -X POST ^</w:t>
+      </w:r>
+    </w:p>
+    <w:p>
+      <w:pPr>
+        <w:pStyle w:val="ListParagraph"/>
+      </w:pPr>
+      <w:r>
+        <w:t xml:space="preserve">  --url http://192.168.99.100:8001/consumers/Nachiket/key-auth/ ^</w:t>
+      </w:r>
+    </w:p>
+    <w:p>
+      <w:pPr>
+        <w:pStyle w:val="ListParagraph"/>
+      </w:pPr>
+      <w:r>
+        <w:t xml:space="preserve">  --data "key=nachiket"</w:t>
+      </w:r>
+    </w:p>
+    <w:p>
+      <w:pPr>
+        <w:pStyle w:val="ListParagraph"/>
+      </w:pPr>
+    </w:p>
+    <w:p>
+      <w:pPr>
+        <w:pStyle w:val="ListParagraph"/>
+        <w:numPr>
+          <w:ilvl w:val="0"/>
+          <w:numId w:val="4"/>
+        </w:numPr>
+        <w:rPr>
+          <w:b/>
+        </w:rPr>
+      </w:pPr>
+      <w:r>
+        <w:rPr>
+          <w:b/>
+        </w:rPr>
+        <w:t>Verify that your Consumer credentials are valid</w:t>
+      </w:r>
+    </w:p>
+    <w:p>
+      <w:pPr>
+        <w:pStyle w:val="ListParagraph"/>
+      </w:pPr>
+    </w:p>
+    <w:p>
+      <w:pPr>
+        <w:pStyle w:val="ListParagraph"/>
+      </w:pPr>
+      <w:r>
+        <w:t>We can now issue the following request to verify that the credentials of our Nachiket Consumer is valid:</w:t>
+      </w:r>
+    </w:p>
+    <w:p>
+      <w:pPr>
+        <w:pStyle w:val="ListParagraph"/>
+      </w:pPr>
+    </w:p>
+    <w:p>
+      <w:pPr>
+        <w:pStyle w:val="ListParagraph"/>
+      </w:pPr>
+      <w:r>
+        <w:t xml:space="preserve">$ </w:t>
+      </w:r>
+      <w:r>
+        <w:t>curl -i -X GET ^</w:t>
+      </w:r>
+    </w:p>
+    <w:p>
+      <w:pPr>
+        <w:pStyle w:val="ListParagraph"/>
+      </w:pPr>
+      <w:r>
+        <w:t xml:space="preserve">  --url http://192.168.99.100:8000 ^</w:t>
+      </w:r>
+    </w:p>
+    <w:p>
+      <w:pPr>
+        <w:pStyle w:val="ListParagraph"/>
+      </w:pPr>
+      <w:r>
+        <w:t xml:space="preserve">  --header "Host: starbucks_one.com" ^</w:t>
+      </w:r>
+    </w:p>
+    <w:p>
+      <w:pPr>
+        <w:pStyle w:val="ListParagraph"/>
+      </w:pPr>
+      <w:r>
+        <w:lastRenderedPageBreak/>
+        <w:t xml:space="preserve">  --header "apikey: nachike</w:t>
+      </w:r>
+      <w:r>
+        <w:t>t"</w:t>
+      </w:r>
     </w:p>
     <w:sectPr>
       <w:pgSz w:w="12240" w:h="15840"/>
@@ -808,7 +1276,7 @@
   <w:abstractNum w:abstractNumId="0">
     <w:nsid w:val="1FF354D1"/>
     <w:multiLevelType w:val="hybridMultilevel"/>
-    <w:tmpl w:val="3CAE5D50"/>
+    <w:tmpl w:val="9520867E"/>
     <w:lvl w:ilvl="0" w:tplc="0409000F">
       <w:start w:val="1"/>
       <w:numFmt w:val="decimal"/>
@@ -892,6 +1360,92 @@
     </w:lvl>
   </w:abstractNum>
   <w:abstractNum w:abstractNumId="1">
+    <w:nsid w:val="251602DB"/>
+    <w:multiLevelType w:val="hybridMultilevel"/>
+    <w:tmpl w:val="4230BAB6"/>
+    <w:lvl w:ilvl="0" w:tplc="0409000F">
+      <w:start w:val="1"/>
+      <w:numFmt w:val="decimal"/>
+      <w:lvlText w:val="%1."/>
+      <w:lvlJc w:val="left"/>
+      <w:pPr>
+        <w:ind w:left="720" w:hanging="360"/>
+      </w:pPr>
+    </w:lvl>
+    <w:lvl w:ilvl="1" w:tplc="04090019" w:tentative="1">
+      <w:start w:val="1"/>
+      <w:numFmt w:val="lowerLetter"/>
+      <w:lvlText w:val="%2."/>
+      <w:lvlJc w:val="left"/>
+      <w:pPr>
+        <w:ind w:left="1440" w:hanging="360"/>
+      </w:pPr>
+    </w:lvl>
+    <w:lvl w:ilvl="2" w:tplc="0409001B" w:tentative="1">
+      <w:start w:val="1"/>
+      <w:numFmt w:val="lowerRoman"/>
+      <w:lvlText w:val="%3."/>
+      <w:lvlJc w:val="right"/>
+      <w:pPr>
+        <w:ind w:left="2160" w:hanging="180"/>
+      </w:pPr>
+    </w:lvl>
+    <w:lvl w:ilvl="3" w:tplc="0409000F" w:tentative="1">
+      <w:start w:val="1"/>
+      <w:numFmt w:val="decimal"/>
+      <w:lvlText w:val="%4."/>
+      <w:lvlJc w:val="left"/>
+      <w:pPr>
+        <w:ind w:left="2880" w:hanging="360"/>
+      </w:pPr>
+    </w:lvl>
+    <w:lvl w:ilvl="4" w:tplc="04090019" w:tentative="1">
+      <w:start w:val="1"/>
+      <w:numFmt w:val="lowerLetter"/>
+      <w:lvlText w:val="%5."/>
+      <w:lvlJc w:val="left"/>
+      <w:pPr>
+        <w:ind w:left="3600" w:hanging="360"/>
+      </w:pPr>
+    </w:lvl>
+    <w:lvl w:ilvl="5" w:tplc="0409001B" w:tentative="1">
+      <w:start w:val="1"/>
+      <w:numFmt w:val="lowerRoman"/>
+      <w:lvlText w:val="%6."/>
+      <w:lvlJc w:val="right"/>
+      <w:pPr>
+        <w:ind w:left="4320" w:hanging="180"/>
+      </w:pPr>
+    </w:lvl>
+    <w:lvl w:ilvl="6" w:tplc="0409000F" w:tentative="1">
+      <w:start w:val="1"/>
+      <w:numFmt w:val="decimal"/>
+      <w:lvlText w:val="%7."/>
+      <w:lvlJc w:val="left"/>
+      <w:pPr>
+        <w:ind w:left="5040" w:hanging="360"/>
+      </w:pPr>
+    </w:lvl>
+    <w:lvl w:ilvl="7" w:tplc="04090019" w:tentative="1">
+      <w:start w:val="1"/>
+      <w:numFmt w:val="lowerLetter"/>
+      <w:lvlText w:val="%8."/>
+      <w:lvlJc w:val="left"/>
+      <w:pPr>
+        <w:ind w:left="5760" w:hanging="360"/>
+      </w:pPr>
+    </w:lvl>
+    <w:lvl w:ilvl="8" w:tplc="0409001B" w:tentative="1">
+      <w:start w:val="1"/>
+      <w:numFmt w:val="lowerRoman"/>
+      <w:lvlText w:val="%9."/>
+      <w:lvlJc w:val="right"/>
+      <w:pPr>
+        <w:ind w:left="6480" w:hanging="180"/>
+      </w:pPr>
+    </w:lvl>
+  </w:abstractNum>
+  <w:abstractNum w:abstractNumId="2">
     <w:nsid w:val="73350879"/>
     <w:multiLevelType w:val="hybridMultilevel"/>
     <w:tmpl w:val="61543EAE"/>
@@ -977,11 +1531,103 @@
       </w:pPr>
     </w:lvl>
   </w:abstractNum>
+  <w:abstractNum w:abstractNumId="3">
+    <w:nsid w:val="7A027C81"/>
+    <w:multiLevelType w:val="hybridMultilevel"/>
+    <w:tmpl w:val="9520867E"/>
+    <w:lvl w:ilvl="0" w:tplc="0409000F">
+      <w:start w:val="1"/>
+      <w:numFmt w:val="decimal"/>
+      <w:lvlText w:val="%1."/>
+      <w:lvlJc w:val="left"/>
+      <w:pPr>
+        <w:ind w:left="720" w:hanging="360"/>
+      </w:pPr>
+    </w:lvl>
+    <w:lvl w:ilvl="1" w:tplc="04090019" w:tentative="1">
+      <w:start w:val="1"/>
+      <w:numFmt w:val="lowerLetter"/>
+      <w:lvlText w:val="%2."/>
+      <w:lvlJc w:val="left"/>
+      <w:pPr>
+        <w:ind w:left="1440" w:hanging="360"/>
+      </w:pPr>
+    </w:lvl>
+    <w:lvl w:ilvl="2" w:tplc="0409001B" w:tentative="1">
+      <w:start w:val="1"/>
+      <w:numFmt w:val="lowerRoman"/>
+      <w:lvlText w:val="%3."/>
+      <w:lvlJc w:val="right"/>
+      <w:pPr>
+        <w:ind w:left="2160" w:hanging="180"/>
+      </w:pPr>
+    </w:lvl>
+    <w:lvl w:ilvl="3" w:tplc="0409000F" w:tentative="1">
+      <w:start w:val="1"/>
+      <w:numFmt w:val="decimal"/>
+      <w:lvlText w:val="%4."/>
+      <w:lvlJc w:val="left"/>
+      <w:pPr>
+        <w:ind w:left="2880" w:hanging="360"/>
+      </w:pPr>
+    </w:lvl>
+    <w:lvl w:ilvl="4" w:tplc="04090019" w:tentative="1">
+      <w:start w:val="1"/>
+      <w:numFmt w:val="lowerLetter"/>
+      <w:lvlText w:val="%5."/>
+      <w:lvlJc w:val="left"/>
+      <w:pPr>
+        <w:ind w:left="3600" w:hanging="360"/>
+      </w:pPr>
+    </w:lvl>
+    <w:lvl w:ilvl="5" w:tplc="0409001B" w:tentative="1">
+      <w:start w:val="1"/>
+      <w:numFmt w:val="lowerRoman"/>
+      <w:lvlText w:val="%6."/>
+      <w:lvlJc w:val="right"/>
+      <w:pPr>
+        <w:ind w:left="4320" w:hanging="180"/>
+      </w:pPr>
+    </w:lvl>
+    <w:lvl w:ilvl="6" w:tplc="0409000F" w:tentative="1">
+      <w:start w:val="1"/>
+      <w:numFmt w:val="decimal"/>
+      <w:lvlText w:val="%7."/>
+      <w:lvlJc w:val="left"/>
+      <w:pPr>
+        <w:ind w:left="5040" w:hanging="360"/>
+      </w:pPr>
+    </w:lvl>
+    <w:lvl w:ilvl="7" w:tplc="04090019" w:tentative="1">
+      <w:start w:val="1"/>
+      <w:numFmt w:val="lowerLetter"/>
+      <w:lvlText w:val="%8."/>
+      <w:lvlJc w:val="left"/>
+      <w:pPr>
+        <w:ind w:left="5760" w:hanging="360"/>
+      </w:pPr>
+    </w:lvl>
+    <w:lvl w:ilvl="8" w:tplc="0409001B" w:tentative="1">
+      <w:start w:val="1"/>
+      <w:numFmt w:val="lowerRoman"/>
+      <w:lvlText w:val="%9."/>
+      <w:lvlJc w:val="right"/>
+      <w:pPr>
+        <w:ind w:left="6480" w:hanging="180"/>
+      </w:pPr>
+    </w:lvl>
+  </w:abstractNum>
   <w:num w:numId="1">
-    <w:abstractNumId w:val="1"/>
+    <w:abstractNumId w:val="2"/>
   </w:num>
   <w:num w:numId="2">
     <w:abstractNumId w:val="0"/>
+  </w:num>
+  <w:num w:numId="3">
+    <w:abstractNumId w:val="1"/>
+  </w:num>
+  <w:num w:numId="4">
+    <w:abstractNumId w:val="3"/>
   </w:num>
 </w:numbering>
 </file>
@@ -1147,6 +1793,49 @@
     <w:qFormat/>
     <w:rsid w:val="00FA398D"/>
   </w:style>
+  <w:style w:type="paragraph" w:styleId="Heading1">
+    <w:name w:val="heading 1"/>
+    <w:basedOn w:val="Normal"/>
+    <w:link w:val="Heading1Char"/>
+    <w:uiPriority w:val="9"/>
+    <w:qFormat/>
+    <w:rsid w:val="00D33112"/>
+    <w:pPr>
+      <w:spacing w:before="100" w:beforeAutospacing="1" w:after="100" w:afterAutospacing="1" w:line="240" w:lineRule="auto"/>
+      <w:outlineLvl w:val="0"/>
+    </w:pPr>
+    <w:rPr>
+      <w:rFonts w:ascii="Times New Roman" w:eastAsia="Times New Roman" w:hAnsi="Times New Roman" w:cs="Times New Roman"/>
+      <w:b/>
+      <w:bCs/>
+      <w:kern w:val="36"/>
+      <w:sz w:val="48"/>
+      <w:szCs w:val="48"/>
+    </w:rPr>
+  </w:style>
+  <w:style w:type="paragraph" w:styleId="Heading3">
+    <w:name w:val="heading 3"/>
+    <w:basedOn w:val="Normal"/>
+    <w:next w:val="Normal"/>
+    <w:link w:val="Heading3Char"/>
+    <w:uiPriority w:val="9"/>
+    <w:semiHidden/>
+    <w:unhideWhenUsed/>
+    <w:qFormat/>
+    <w:rsid w:val="001223D1"/>
+    <w:pPr>
+      <w:keepNext/>
+      <w:keepLines/>
+      <w:spacing w:before="200" w:after="0"/>
+      <w:outlineLvl w:val="2"/>
+    </w:pPr>
+    <w:rPr>
+      <w:rFonts w:asciiTheme="majorHAnsi" w:eastAsiaTheme="majorEastAsia" w:hAnsiTheme="majorHAnsi" w:cstheme="majorBidi"/>
+      <w:b/>
+      <w:bCs/>
+      <w:color w:val="4F81BD" w:themeColor="accent1"/>
+    </w:rPr>
+  </w:style>
   <w:style w:type="character" w:default="1" w:styleId="DefaultParagraphFont">
     <w:name w:val="Default Paragraph Font"/>
     <w:uiPriority w:val="1"/>
@@ -1279,6 +1968,44 @@
       <w:color w:val="0000FF"/>
       <w:u w:val="single"/>
     </w:rPr>
+  </w:style>
+  <w:style w:type="character" w:customStyle="1" w:styleId="Heading1Char">
+    <w:name w:val="Heading 1 Char"/>
+    <w:basedOn w:val="DefaultParagraphFont"/>
+    <w:link w:val="Heading1"/>
+    <w:uiPriority w:val="9"/>
+    <w:rsid w:val="00D33112"/>
+    <w:rPr>
+      <w:rFonts w:ascii="Times New Roman" w:eastAsia="Times New Roman" w:hAnsi="Times New Roman" w:cs="Times New Roman"/>
+      <w:b/>
+      <w:bCs/>
+      <w:kern w:val="36"/>
+      <w:sz w:val="48"/>
+      <w:szCs w:val="48"/>
+    </w:rPr>
+  </w:style>
+  <w:style w:type="character" w:customStyle="1" w:styleId="Heading3Char">
+    <w:name w:val="Heading 3 Char"/>
+    <w:basedOn w:val="DefaultParagraphFont"/>
+    <w:link w:val="Heading3"/>
+    <w:uiPriority w:val="9"/>
+    <w:rsid w:val="001223D1"/>
+    <w:rPr>
+      <w:rFonts w:asciiTheme="majorHAnsi" w:eastAsiaTheme="majorEastAsia" w:hAnsiTheme="majorHAnsi" w:cstheme="majorBidi"/>
+      <w:b/>
+      <w:bCs/>
+      <w:color w:val="4F81BD" w:themeColor="accent1"/>
+    </w:rPr>
+  </w:style>
+  <w:style w:type="character" w:customStyle="1" w:styleId="se">
+    <w:name w:val="se"/>
+    <w:basedOn w:val="DefaultParagraphFont"/>
+    <w:rsid w:val="005945DF"/>
+  </w:style>
+  <w:style w:type="character" w:customStyle="1" w:styleId="s1">
+    <w:name w:val="s1"/>
+    <w:basedOn w:val="DefaultParagraphFont"/>
+    <w:rsid w:val="005945DF"/>
   </w:style>
 </w:styles>
 </file>

</xml_diff>